<commit_message>
Inclusão dos campos modBCST, pMVAST e pRedBCST nos Itens
</commit_message>
<xml_diff>
--- a/Doc/by Edson Lima 2020-9-9.docx
+++ b/Doc/by Edson Lima 2020-9-9.docx
@@ -3117,1022 +3117,52 @@
         </w:rPr>
       </w:pPr>
     </w:p>
+    <w:p/>
     <w:p>
-      <w:pPr>
-        <w:autoSpaceDE w:val="0"/>
-        <w:autoSpaceDN w:val="0"/>
-        <w:adjustRightInd w:val="0"/>
-        <w:spacing w:after="0" w:line="240" w:lineRule="auto"/>
-        <w:rPr>
-          <w:rFonts w:ascii="Consolas" w:hAnsi="Consolas" w:cs="Consolas"/>
-          <w:color w:val="000000"/>
-          <w:sz w:val="19"/>
-          <w:szCs w:val="19"/>
-          <w:highlight w:val="white"/>
-        </w:rPr>
-      </w:pPr>
-      <w:r>
-        <w:rPr>
-          <w:rFonts w:ascii="Consolas" w:hAnsi="Consolas" w:cs="Consolas"/>
-          <w:color w:val="008000"/>
-          <w:sz w:val="19"/>
-          <w:szCs w:val="19"/>
-          <w:highlight w:val="white"/>
-        </w:rPr>
-        <w:t xml:space="preserve">--- 4.48. Adicionado a coluna </w:t>
-      </w:r>
-      <w:proofErr w:type="spellStart"/>
-      <w:r>
-        <w:rPr>
-          <w:rFonts w:ascii="Consolas" w:hAnsi="Consolas" w:cs="Consolas"/>
-          <w:color w:val="008000"/>
-          <w:sz w:val="19"/>
-          <w:szCs w:val="19"/>
-          <w:highlight w:val="white"/>
-        </w:rPr>
-        <w:t>NFe_Itens.pICMSST</w:t>
-      </w:r>
-      <w:proofErr w:type="spellEnd"/>
+      <w:proofErr w:type="spellStart"/>
+      <w:r>
+        <w:t>Obs</w:t>
+      </w:r>
+      <w:proofErr w:type="spellEnd"/>
+      <w:r>
+        <w:t>:</w:t>
+      </w:r>
     </w:p>
     <w:p>
-      <w:pPr>
-        <w:autoSpaceDE w:val="0"/>
-        <w:autoSpaceDN w:val="0"/>
-        <w:adjustRightInd w:val="0"/>
-        <w:spacing w:after="0" w:line="240" w:lineRule="auto"/>
-        <w:rPr>
-          <w:rFonts w:ascii="Consolas" w:hAnsi="Consolas" w:cs="Consolas"/>
-          <w:color w:val="000000"/>
-          <w:sz w:val="19"/>
-          <w:szCs w:val="19"/>
-          <w:highlight w:val="white"/>
-        </w:rPr>
-      </w:pPr>
+      <w:r>
+        <w:tab/>
+      </w:r>
+      <w:r>
+        <w:rPr>
+          <w:highlight w:val="yellow"/>
+        </w:rPr>
+        <w:t xml:space="preserve">3. </w:t>
+      </w:r>
+      <w:proofErr w:type="spellStart"/>
+      <w:r>
+        <w:rPr>
+          <w:highlight w:val="yellow"/>
+        </w:rPr>
+        <w:t>pICMSST</w:t>
+      </w:r>
+      <w:proofErr w:type="spellEnd"/>
+      <w:r>
+        <w:rPr>
+          <w:highlight w:val="yellow"/>
+        </w:rPr>
+        <w:t xml:space="preserve"> – Esse campo já existe com o nome de: </w:t>
+      </w:r>
+      <w:proofErr w:type="spellStart"/>
+      <w:r>
+        <w:rPr>
+          <w:b/>
+          <w:bCs/>
+          <w:highlight w:val="yellow"/>
+        </w:rPr>
+        <w:t>pc_icms_st</w:t>
+      </w:r>
+      <w:proofErr w:type="spellEnd"/>
     </w:p>
-    <w:p>
-      <w:pPr>
-        <w:autoSpaceDE w:val="0"/>
-        <w:autoSpaceDN w:val="0"/>
-        <w:adjustRightInd w:val="0"/>
-        <w:spacing w:after="0" w:line="240" w:lineRule="auto"/>
-        <w:rPr>
-          <w:rFonts w:ascii="Consolas" w:hAnsi="Consolas" w:cs="Consolas"/>
-          <w:color w:val="000000"/>
-          <w:sz w:val="19"/>
-          <w:szCs w:val="19"/>
-          <w:highlight w:val="white"/>
-        </w:rPr>
-      </w:pPr>
-      <w:proofErr w:type="spellStart"/>
-      <w:r>
-        <w:rPr>
-          <w:rFonts w:ascii="Consolas" w:hAnsi="Consolas" w:cs="Consolas"/>
-          <w:color w:val="0000FF"/>
-          <w:sz w:val="19"/>
-          <w:szCs w:val="19"/>
-          <w:highlight w:val="white"/>
-        </w:rPr>
-        <w:t>if</w:t>
-      </w:r>
-      <w:proofErr w:type="spellEnd"/>
-      <w:r>
-        <w:rPr>
-          <w:rFonts w:ascii="Consolas" w:hAnsi="Consolas" w:cs="Consolas"/>
-          <w:color w:val="000000"/>
-          <w:sz w:val="19"/>
-          <w:szCs w:val="19"/>
-          <w:highlight w:val="white"/>
-        </w:rPr>
-        <w:t xml:space="preserve"> </w:t>
-      </w:r>
-      <w:proofErr w:type="spellStart"/>
-      <w:r>
-        <w:rPr>
-          <w:rFonts w:ascii="Consolas" w:hAnsi="Consolas" w:cs="Consolas"/>
-          <w:color w:val="808080"/>
-          <w:sz w:val="19"/>
-          <w:szCs w:val="19"/>
-          <w:highlight w:val="white"/>
-        </w:rPr>
-        <w:t>not</w:t>
-      </w:r>
-      <w:proofErr w:type="spellEnd"/>
-      <w:r>
-        <w:rPr>
-          <w:rFonts w:ascii="Consolas" w:hAnsi="Consolas" w:cs="Consolas"/>
-          <w:color w:val="000000"/>
-          <w:sz w:val="19"/>
-          <w:szCs w:val="19"/>
-          <w:highlight w:val="white"/>
-        </w:rPr>
-        <w:t xml:space="preserve"> </w:t>
-      </w:r>
-      <w:proofErr w:type="spellStart"/>
-      <w:proofErr w:type="gramStart"/>
-      <w:r>
-        <w:rPr>
-          <w:rFonts w:ascii="Consolas" w:hAnsi="Consolas" w:cs="Consolas"/>
-          <w:color w:val="808080"/>
-          <w:sz w:val="19"/>
-          <w:szCs w:val="19"/>
-          <w:highlight w:val="white"/>
-        </w:rPr>
-        <w:t>exists</w:t>
-      </w:r>
-      <w:proofErr w:type="spellEnd"/>
-      <w:r>
-        <w:rPr>
-          <w:rFonts w:ascii="Consolas" w:hAnsi="Consolas" w:cs="Consolas"/>
-          <w:color w:val="808080"/>
-          <w:sz w:val="19"/>
-          <w:szCs w:val="19"/>
-          <w:highlight w:val="white"/>
-        </w:rPr>
-        <w:t>(</w:t>
-      </w:r>
-      <w:proofErr w:type="spellStart"/>
-      <w:proofErr w:type="gramEnd"/>
-      <w:r>
-        <w:rPr>
-          <w:rFonts w:ascii="Consolas" w:hAnsi="Consolas" w:cs="Consolas"/>
-          <w:color w:val="0000FF"/>
-          <w:sz w:val="19"/>
-          <w:szCs w:val="19"/>
-          <w:highlight w:val="white"/>
-        </w:rPr>
-        <w:t>Select</w:t>
-      </w:r>
-      <w:proofErr w:type="spellEnd"/>
-      <w:r>
-        <w:rPr>
-          <w:rFonts w:ascii="Consolas" w:hAnsi="Consolas" w:cs="Consolas"/>
-          <w:color w:val="000000"/>
-          <w:sz w:val="19"/>
-          <w:szCs w:val="19"/>
-          <w:highlight w:val="white"/>
-        </w:rPr>
-        <w:t xml:space="preserve"> </w:t>
-      </w:r>
-      <w:r>
-        <w:rPr>
-          <w:rFonts w:ascii="Consolas" w:hAnsi="Consolas" w:cs="Consolas"/>
-          <w:color w:val="808080"/>
-          <w:sz w:val="19"/>
-          <w:szCs w:val="19"/>
-          <w:highlight w:val="white"/>
-        </w:rPr>
-        <w:t>*</w:t>
-      </w:r>
-      <w:r>
-        <w:rPr>
-          <w:rFonts w:ascii="Consolas" w:hAnsi="Consolas" w:cs="Consolas"/>
-          <w:color w:val="000000"/>
-          <w:sz w:val="19"/>
-          <w:szCs w:val="19"/>
-          <w:highlight w:val="white"/>
-        </w:rPr>
-        <w:t xml:space="preserve"> </w:t>
-      </w:r>
-      <w:proofErr w:type="spellStart"/>
-      <w:r>
-        <w:rPr>
-          <w:rFonts w:ascii="Consolas" w:hAnsi="Consolas" w:cs="Consolas"/>
-          <w:color w:val="0000FF"/>
-          <w:sz w:val="19"/>
-          <w:szCs w:val="19"/>
-          <w:highlight w:val="white"/>
-        </w:rPr>
-        <w:t>From</w:t>
-      </w:r>
-      <w:proofErr w:type="spellEnd"/>
-      <w:r>
-        <w:rPr>
-          <w:rFonts w:ascii="Consolas" w:hAnsi="Consolas" w:cs="Consolas"/>
-          <w:color w:val="000000"/>
-          <w:sz w:val="19"/>
-          <w:szCs w:val="19"/>
-          <w:highlight w:val="white"/>
-        </w:rPr>
-        <w:t xml:space="preserve"> </w:t>
-      </w:r>
-      <w:proofErr w:type="spellStart"/>
-      <w:r>
-        <w:rPr>
-          <w:rFonts w:ascii="Consolas" w:hAnsi="Consolas" w:cs="Consolas"/>
-          <w:color w:val="00FF00"/>
-          <w:sz w:val="19"/>
-          <w:szCs w:val="19"/>
-          <w:highlight w:val="white"/>
-        </w:rPr>
-        <w:t>syscolumns</w:t>
-      </w:r>
-      <w:proofErr w:type="spellEnd"/>
-      <w:r>
-        <w:rPr>
-          <w:rFonts w:ascii="Consolas" w:hAnsi="Consolas" w:cs="Consolas"/>
-          <w:color w:val="000000"/>
-          <w:sz w:val="19"/>
-          <w:szCs w:val="19"/>
-          <w:highlight w:val="white"/>
-        </w:rPr>
-        <w:t xml:space="preserve"> C </w:t>
-      </w:r>
-      <w:proofErr w:type="spellStart"/>
-      <w:r>
-        <w:rPr>
-          <w:rFonts w:ascii="Consolas" w:hAnsi="Consolas" w:cs="Consolas"/>
-          <w:color w:val="808080"/>
-          <w:sz w:val="19"/>
-          <w:szCs w:val="19"/>
-          <w:highlight w:val="white"/>
-        </w:rPr>
-        <w:t>Join</w:t>
-      </w:r>
-      <w:proofErr w:type="spellEnd"/>
-      <w:r>
-        <w:rPr>
-          <w:rFonts w:ascii="Consolas" w:hAnsi="Consolas" w:cs="Consolas"/>
-          <w:color w:val="000000"/>
-          <w:sz w:val="19"/>
-          <w:szCs w:val="19"/>
-          <w:highlight w:val="white"/>
-        </w:rPr>
-        <w:t xml:space="preserve"> </w:t>
-      </w:r>
-      <w:proofErr w:type="spellStart"/>
-      <w:r>
-        <w:rPr>
-          <w:rFonts w:ascii="Consolas" w:hAnsi="Consolas" w:cs="Consolas"/>
-          <w:color w:val="00FF00"/>
-          <w:sz w:val="19"/>
-          <w:szCs w:val="19"/>
-          <w:highlight w:val="white"/>
-        </w:rPr>
-        <w:t>sysobjects</w:t>
-      </w:r>
-      <w:proofErr w:type="spellEnd"/>
-      <w:r>
-        <w:rPr>
-          <w:rFonts w:ascii="Consolas" w:hAnsi="Consolas" w:cs="Consolas"/>
-          <w:color w:val="000000"/>
-          <w:sz w:val="19"/>
-          <w:szCs w:val="19"/>
-          <w:highlight w:val="white"/>
-        </w:rPr>
-        <w:t xml:space="preserve"> T </w:t>
-      </w:r>
-      <w:proofErr w:type="spellStart"/>
-      <w:r>
-        <w:rPr>
-          <w:rFonts w:ascii="Consolas" w:hAnsi="Consolas" w:cs="Consolas"/>
-          <w:color w:val="0000FF"/>
-          <w:sz w:val="19"/>
-          <w:szCs w:val="19"/>
-          <w:highlight w:val="white"/>
-        </w:rPr>
-        <w:t>On</w:t>
-      </w:r>
-      <w:proofErr w:type="spellEnd"/>
-      <w:r>
-        <w:rPr>
-          <w:rFonts w:ascii="Consolas" w:hAnsi="Consolas" w:cs="Consolas"/>
-          <w:color w:val="000000"/>
-          <w:sz w:val="19"/>
-          <w:szCs w:val="19"/>
-          <w:highlight w:val="white"/>
-        </w:rPr>
-        <w:t xml:space="preserve"> C</w:t>
-      </w:r>
-      <w:r>
-        <w:rPr>
-          <w:rFonts w:ascii="Consolas" w:hAnsi="Consolas" w:cs="Consolas"/>
-          <w:color w:val="808080"/>
-          <w:sz w:val="19"/>
-          <w:szCs w:val="19"/>
-          <w:highlight w:val="white"/>
-        </w:rPr>
-        <w:t>.</w:t>
-      </w:r>
-      <w:r>
-        <w:rPr>
-          <w:rFonts w:ascii="Consolas" w:hAnsi="Consolas" w:cs="Consolas"/>
-          <w:color w:val="000000"/>
-          <w:sz w:val="19"/>
-          <w:szCs w:val="19"/>
-          <w:highlight w:val="white"/>
-        </w:rPr>
-        <w:t xml:space="preserve">id </w:t>
-      </w:r>
-      <w:r>
-        <w:rPr>
-          <w:rFonts w:ascii="Consolas" w:hAnsi="Consolas" w:cs="Consolas"/>
-          <w:color w:val="808080"/>
-          <w:sz w:val="19"/>
-          <w:szCs w:val="19"/>
-          <w:highlight w:val="white"/>
-        </w:rPr>
-        <w:t>=</w:t>
-      </w:r>
-      <w:r>
-        <w:rPr>
-          <w:rFonts w:ascii="Consolas" w:hAnsi="Consolas" w:cs="Consolas"/>
-          <w:color w:val="000000"/>
-          <w:sz w:val="19"/>
-          <w:szCs w:val="19"/>
-          <w:highlight w:val="white"/>
-        </w:rPr>
-        <w:t xml:space="preserve"> T</w:t>
-      </w:r>
-      <w:r>
-        <w:rPr>
-          <w:rFonts w:ascii="Consolas" w:hAnsi="Consolas" w:cs="Consolas"/>
-          <w:color w:val="808080"/>
-          <w:sz w:val="19"/>
-          <w:szCs w:val="19"/>
-          <w:highlight w:val="white"/>
-        </w:rPr>
-        <w:t>.</w:t>
-      </w:r>
-      <w:r>
-        <w:rPr>
-          <w:rFonts w:ascii="Consolas" w:hAnsi="Consolas" w:cs="Consolas"/>
-          <w:color w:val="000000"/>
-          <w:sz w:val="19"/>
-          <w:szCs w:val="19"/>
-          <w:highlight w:val="white"/>
-        </w:rPr>
-        <w:t xml:space="preserve">id </w:t>
-      </w:r>
-      <w:proofErr w:type="spellStart"/>
-      <w:r>
-        <w:rPr>
-          <w:rFonts w:ascii="Consolas" w:hAnsi="Consolas" w:cs="Consolas"/>
-          <w:color w:val="0000FF"/>
-          <w:sz w:val="19"/>
-          <w:szCs w:val="19"/>
-          <w:highlight w:val="white"/>
-        </w:rPr>
-        <w:t>Where</w:t>
-      </w:r>
-      <w:proofErr w:type="spellEnd"/>
-      <w:r>
-        <w:rPr>
-          <w:rFonts w:ascii="Consolas" w:hAnsi="Consolas" w:cs="Consolas"/>
-          <w:color w:val="000000"/>
-          <w:sz w:val="19"/>
-          <w:szCs w:val="19"/>
-          <w:highlight w:val="white"/>
-        </w:rPr>
-        <w:t xml:space="preserve"> T</w:t>
-      </w:r>
-      <w:r>
-        <w:rPr>
-          <w:rFonts w:ascii="Consolas" w:hAnsi="Consolas" w:cs="Consolas"/>
-          <w:color w:val="808080"/>
-          <w:sz w:val="19"/>
-          <w:szCs w:val="19"/>
-          <w:highlight w:val="white"/>
-        </w:rPr>
-        <w:t>.</w:t>
-      </w:r>
-      <w:r>
-        <w:rPr>
-          <w:rFonts w:ascii="Consolas" w:hAnsi="Consolas" w:cs="Consolas"/>
-          <w:color w:val="0000FF"/>
-          <w:sz w:val="19"/>
-          <w:szCs w:val="19"/>
-          <w:highlight w:val="white"/>
-        </w:rPr>
-        <w:t>name</w:t>
-      </w:r>
-      <w:r>
-        <w:rPr>
-          <w:rFonts w:ascii="Consolas" w:hAnsi="Consolas" w:cs="Consolas"/>
-          <w:color w:val="000000"/>
-          <w:sz w:val="19"/>
-          <w:szCs w:val="19"/>
-          <w:highlight w:val="white"/>
-        </w:rPr>
-        <w:t xml:space="preserve"> </w:t>
-      </w:r>
-      <w:r>
-        <w:rPr>
-          <w:rFonts w:ascii="Consolas" w:hAnsi="Consolas" w:cs="Consolas"/>
-          <w:color w:val="808080"/>
-          <w:sz w:val="19"/>
-          <w:szCs w:val="19"/>
-          <w:highlight w:val="white"/>
-        </w:rPr>
-        <w:t>=</w:t>
-      </w:r>
-      <w:r>
-        <w:rPr>
-          <w:rFonts w:ascii="Consolas" w:hAnsi="Consolas" w:cs="Consolas"/>
-          <w:color w:val="000000"/>
-          <w:sz w:val="19"/>
-          <w:szCs w:val="19"/>
-          <w:highlight w:val="white"/>
-        </w:rPr>
-        <w:t xml:space="preserve"> </w:t>
-      </w:r>
-      <w:r>
-        <w:rPr>
-          <w:rFonts w:ascii="Consolas" w:hAnsi="Consolas" w:cs="Consolas"/>
-          <w:color w:val="FF0000"/>
-          <w:sz w:val="19"/>
-          <w:szCs w:val="19"/>
-          <w:highlight w:val="white"/>
-        </w:rPr>
-        <w:t>'</w:t>
-      </w:r>
-      <w:proofErr w:type="spellStart"/>
-      <w:r>
-        <w:rPr>
-          <w:rFonts w:ascii="Consolas" w:hAnsi="Consolas" w:cs="Consolas"/>
-          <w:color w:val="FF0000"/>
-          <w:sz w:val="19"/>
-          <w:szCs w:val="19"/>
-          <w:highlight w:val="white"/>
-        </w:rPr>
-        <w:t>NFe_Itens</w:t>
-      </w:r>
-      <w:proofErr w:type="spellEnd"/>
-      <w:r>
-        <w:rPr>
-          <w:rFonts w:ascii="Consolas" w:hAnsi="Consolas" w:cs="Consolas"/>
-          <w:color w:val="FF0000"/>
-          <w:sz w:val="19"/>
-          <w:szCs w:val="19"/>
-          <w:highlight w:val="white"/>
-        </w:rPr>
-        <w:t>'</w:t>
-      </w:r>
-      <w:r>
-        <w:rPr>
-          <w:rFonts w:ascii="Consolas" w:hAnsi="Consolas" w:cs="Consolas"/>
-          <w:color w:val="000000"/>
-          <w:sz w:val="19"/>
-          <w:szCs w:val="19"/>
-          <w:highlight w:val="white"/>
-        </w:rPr>
-        <w:t xml:space="preserve"> </w:t>
-      </w:r>
-      <w:proofErr w:type="spellStart"/>
-      <w:r>
-        <w:rPr>
-          <w:rFonts w:ascii="Consolas" w:hAnsi="Consolas" w:cs="Consolas"/>
-          <w:color w:val="808080"/>
-          <w:sz w:val="19"/>
-          <w:szCs w:val="19"/>
-          <w:highlight w:val="white"/>
-        </w:rPr>
-        <w:t>and</w:t>
-      </w:r>
-      <w:proofErr w:type="spellEnd"/>
-      <w:r>
-        <w:rPr>
-          <w:rFonts w:ascii="Consolas" w:hAnsi="Consolas" w:cs="Consolas"/>
-          <w:color w:val="000000"/>
-          <w:sz w:val="19"/>
-          <w:szCs w:val="19"/>
-          <w:highlight w:val="white"/>
-        </w:rPr>
-        <w:t xml:space="preserve"> C</w:t>
-      </w:r>
-      <w:r>
-        <w:rPr>
-          <w:rFonts w:ascii="Consolas" w:hAnsi="Consolas" w:cs="Consolas"/>
-          <w:color w:val="808080"/>
-          <w:sz w:val="19"/>
-          <w:szCs w:val="19"/>
-          <w:highlight w:val="white"/>
-        </w:rPr>
-        <w:t>.</w:t>
-      </w:r>
-      <w:r>
-        <w:rPr>
-          <w:rFonts w:ascii="Consolas" w:hAnsi="Consolas" w:cs="Consolas"/>
-          <w:color w:val="0000FF"/>
-          <w:sz w:val="19"/>
-          <w:szCs w:val="19"/>
-          <w:highlight w:val="white"/>
-        </w:rPr>
-        <w:t>name</w:t>
-      </w:r>
-      <w:r>
-        <w:rPr>
-          <w:rFonts w:ascii="Consolas" w:hAnsi="Consolas" w:cs="Consolas"/>
-          <w:color w:val="000000"/>
-          <w:sz w:val="19"/>
-          <w:szCs w:val="19"/>
-          <w:highlight w:val="white"/>
-        </w:rPr>
-        <w:t xml:space="preserve"> </w:t>
-      </w:r>
-      <w:r>
-        <w:rPr>
-          <w:rFonts w:ascii="Consolas" w:hAnsi="Consolas" w:cs="Consolas"/>
-          <w:color w:val="808080"/>
-          <w:sz w:val="19"/>
-          <w:szCs w:val="19"/>
-          <w:highlight w:val="white"/>
-        </w:rPr>
-        <w:t>=</w:t>
-      </w:r>
-      <w:r>
-        <w:rPr>
-          <w:rFonts w:ascii="Consolas" w:hAnsi="Consolas" w:cs="Consolas"/>
-          <w:color w:val="000000"/>
-          <w:sz w:val="19"/>
-          <w:szCs w:val="19"/>
-          <w:highlight w:val="white"/>
-        </w:rPr>
-        <w:t xml:space="preserve"> </w:t>
-      </w:r>
-      <w:r>
-        <w:rPr>
-          <w:rFonts w:ascii="Consolas" w:hAnsi="Consolas" w:cs="Consolas"/>
-          <w:color w:val="FF0000"/>
-          <w:sz w:val="19"/>
-          <w:szCs w:val="19"/>
-          <w:highlight w:val="white"/>
-        </w:rPr>
-        <w:t>'</w:t>
-      </w:r>
-      <w:proofErr w:type="spellStart"/>
-      <w:r>
-        <w:rPr>
-          <w:rFonts w:ascii="Consolas" w:hAnsi="Consolas" w:cs="Consolas"/>
-          <w:color w:val="FF0000"/>
-          <w:sz w:val="19"/>
-          <w:szCs w:val="19"/>
-          <w:highlight w:val="white"/>
-        </w:rPr>
-        <w:t>pICMSST</w:t>
-      </w:r>
-      <w:proofErr w:type="spellEnd"/>
-      <w:r>
-        <w:rPr>
-          <w:rFonts w:ascii="Consolas" w:hAnsi="Consolas" w:cs="Consolas"/>
-          <w:color w:val="FF0000"/>
-          <w:sz w:val="19"/>
-          <w:szCs w:val="19"/>
-          <w:highlight w:val="white"/>
-        </w:rPr>
-        <w:t>'</w:t>
-      </w:r>
-      <w:r>
-        <w:rPr>
-          <w:rFonts w:ascii="Consolas" w:hAnsi="Consolas" w:cs="Consolas"/>
-          <w:color w:val="808080"/>
-          <w:sz w:val="19"/>
-          <w:szCs w:val="19"/>
-          <w:highlight w:val="white"/>
-        </w:rPr>
-        <w:t>)</w:t>
-      </w:r>
-    </w:p>
-    <w:p>
-      <w:pPr>
-        <w:autoSpaceDE w:val="0"/>
-        <w:autoSpaceDN w:val="0"/>
-        <w:adjustRightInd w:val="0"/>
-        <w:spacing w:after="0" w:line="240" w:lineRule="auto"/>
-        <w:rPr>
-          <w:rFonts w:ascii="Consolas" w:hAnsi="Consolas" w:cs="Consolas"/>
-          <w:color w:val="000000"/>
-          <w:sz w:val="19"/>
-          <w:szCs w:val="19"/>
-          <w:highlight w:val="white"/>
-        </w:rPr>
-      </w:pPr>
-      <w:r>
-        <w:rPr>
-          <w:rFonts w:ascii="Consolas" w:hAnsi="Consolas" w:cs="Consolas"/>
-          <w:color w:val="000000"/>
-          <w:sz w:val="19"/>
-          <w:szCs w:val="19"/>
-          <w:highlight w:val="white"/>
-        </w:rPr>
-        <w:t xml:space="preserve"> </w:t>
-      </w:r>
-      <w:proofErr w:type="spellStart"/>
-      <w:r>
-        <w:rPr>
-          <w:rFonts w:ascii="Consolas" w:hAnsi="Consolas" w:cs="Consolas"/>
-          <w:color w:val="0000FF"/>
-          <w:sz w:val="19"/>
-          <w:szCs w:val="19"/>
-          <w:highlight w:val="white"/>
-        </w:rPr>
-        <w:t>begin</w:t>
-      </w:r>
-      <w:proofErr w:type="spellEnd"/>
-    </w:p>
-    <w:p>
-      <w:pPr>
-        <w:autoSpaceDE w:val="0"/>
-        <w:autoSpaceDN w:val="0"/>
-        <w:adjustRightInd w:val="0"/>
-        <w:spacing w:after="0" w:line="240" w:lineRule="auto"/>
-        <w:rPr>
-          <w:rFonts w:ascii="Consolas" w:hAnsi="Consolas" w:cs="Consolas"/>
-          <w:color w:val="000000"/>
-          <w:sz w:val="19"/>
-          <w:szCs w:val="19"/>
-          <w:highlight w:val="white"/>
-        </w:rPr>
-      </w:pPr>
-    </w:p>
-    <w:p>
-      <w:pPr>
-        <w:autoSpaceDE w:val="0"/>
-        <w:autoSpaceDN w:val="0"/>
-        <w:adjustRightInd w:val="0"/>
-        <w:spacing w:after="0" w:line="240" w:lineRule="auto"/>
-        <w:rPr>
-          <w:rFonts w:ascii="Consolas" w:hAnsi="Consolas" w:cs="Consolas"/>
-          <w:color w:val="000000"/>
-          <w:sz w:val="19"/>
-          <w:szCs w:val="19"/>
-          <w:highlight w:val="white"/>
-        </w:rPr>
-      </w:pPr>
-      <w:r>
-        <w:rPr>
-          <w:rFonts w:ascii="Consolas" w:hAnsi="Consolas" w:cs="Consolas"/>
-          <w:color w:val="000000"/>
-          <w:sz w:val="19"/>
-          <w:szCs w:val="19"/>
-          <w:highlight w:val="white"/>
-        </w:rPr>
-        <w:t xml:space="preserve">  </w:t>
-      </w:r>
-      <w:r>
-        <w:rPr>
-          <w:rFonts w:ascii="Consolas" w:hAnsi="Consolas" w:cs="Consolas"/>
-          <w:color w:val="0000FF"/>
-          <w:sz w:val="19"/>
-          <w:szCs w:val="19"/>
-          <w:highlight w:val="white"/>
-        </w:rPr>
-        <w:t>Alter</w:t>
-      </w:r>
-      <w:r>
-        <w:rPr>
-          <w:rFonts w:ascii="Consolas" w:hAnsi="Consolas" w:cs="Consolas"/>
-          <w:color w:val="000000"/>
-          <w:sz w:val="19"/>
-          <w:szCs w:val="19"/>
-          <w:highlight w:val="white"/>
-        </w:rPr>
-        <w:t xml:space="preserve"> </w:t>
-      </w:r>
-      <w:proofErr w:type="spellStart"/>
-      <w:r>
-        <w:rPr>
-          <w:rFonts w:ascii="Consolas" w:hAnsi="Consolas" w:cs="Consolas"/>
-          <w:color w:val="0000FF"/>
-          <w:sz w:val="19"/>
-          <w:szCs w:val="19"/>
-          <w:highlight w:val="white"/>
-        </w:rPr>
-        <w:t>Table</w:t>
-      </w:r>
-      <w:proofErr w:type="spellEnd"/>
-      <w:r>
-        <w:rPr>
-          <w:rFonts w:ascii="Consolas" w:hAnsi="Consolas" w:cs="Consolas"/>
-          <w:color w:val="000000"/>
-          <w:sz w:val="19"/>
-          <w:szCs w:val="19"/>
-          <w:highlight w:val="white"/>
-        </w:rPr>
-        <w:t xml:space="preserve"> </w:t>
-      </w:r>
-      <w:proofErr w:type="spellStart"/>
-      <w:r>
-        <w:rPr>
-          <w:rFonts w:ascii="Consolas" w:hAnsi="Consolas" w:cs="Consolas"/>
-          <w:color w:val="000000"/>
-          <w:sz w:val="19"/>
-          <w:szCs w:val="19"/>
-          <w:highlight w:val="white"/>
-        </w:rPr>
-        <w:t>NFe_Itens</w:t>
-      </w:r>
-      <w:proofErr w:type="spellEnd"/>
-    </w:p>
-    <w:p>
-      <w:pPr>
-        <w:autoSpaceDE w:val="0"/>
-        <w:autoSpaceDN w:val="0"/>
-        <w:adjustRightInd w:val="0"/>
-        <w:spacing w:after="0" w:line="240" w:lineRule="auto"/>
-        <w:rPr>
-          <w:rFonts w:ascii="Consolas" w:hAnsi="Consolas" w:cs="Consolas"/>
-          <w:color w:val="000000"/>
-          <w:sz w:val="19"/>
-          <w:szCs w:val="19"/>
-          <w:highlight w:val="white"/>
-        </w:rPr>
-      </w:pPr>
-      <w:r>
-        <w:rPr>
-          <w:rFonts w:ascii="Consolas" w:hAnsi="Consolas" w:cs="Consolas"/>
-          <w:color w:val="000000"/>
-          <w:sz w:val="19"/>
-          <w:szCs w:val="19"/>
-          <w:highlight w:val="white"/>
-        </w:rPr>
-        <w:t xml:space="preserve">   </w:t>
-      </w:r>
-      <w:proofErr w:type="spellStart"/>
-      <w:r>
-        <w:rPr>
-          <w:rFonts w:ascii="Consolas" w:hAnsi="Consolas" w:cs="Consolas"/>
-          <w:color w:val="0000FF"/>
-          <w:sz w:val="19"/>
-          <w:szCs w:val="19"/>
-          <w:highlight w:val="white"/>
-        </w:rPr>
-        <w:t>Add</w:t>
-      </w:r>
-      <w:proofErr w:type="spellEnd"/>
-      <w:r>
-        <w:rPr>
-          <w:rFonts w:ascii="Consolas" w:hAnsi="Consolas" w:cs="Consolas"/>
-          <w:color w:val="000000"/>
-          <w:sz w:val="19"/>
-          <w:szCs w:val="19"/>
-          <w:highlight w:val="white"/>
-        </w:rPr>
-        <w:t xml:space="preserve"> </w:t>
-      </w:r>
-      <w:proofErr w:type="spellStart"/>
-      <w:r>
-        <w:rPr>
-          <w:rFonts w:ascii="Consolas" w:hAnsi="Consolas" w:cs="Consolas"/>
-          <w:color w:val="000000"/>
-          <w:sz w:val="19"/>
-          <w:szCs w:val="19"/>
-          <w:highlight w:val="white"/>
-        </w:rPr>
-        <w:t>pICMSST</w:t>
-      </w:r>
-      <w:proofErr w:type="spellEnd"/>
-      <w:r>
-        <w:rPr>
-          <w:rFonts w:ascii="Consolas" w:hAnsi="Consolas" w:cs="Consolas"/>
-          <w:color w:val="000000"/>
-          <w:sz w:val="19"/>
-          <w:szCs w:val="19"/>
-          <w:highlight w:val="white"/>
-        </w:rPr>
-        <w:t xml:space="preserve"> </w:t>
-      </w:r>
-      <w:proofErr w:type="spellStart"/>
-      <w:proofErr w:type="gramStart"/>
-      <w:r>
-        <w:rPr>
-          <w:rFonts w:ascii="Consolas" w:hAnsi="Consolas" w:cs="Consolas"/>
-          <w:color w:val="0000FF"/>
-          <w:sz w:val="19"/>
-          <w:szCs w:val="19"/>
-          <w:highlight w:val="white"/>
-        </w:rPr>
-        <w:t>numeric</w:t>
-      </w:r>
-      <w:proofErr w:type="spellEnd"/>
-      <w:r>
-        <w:rPr>
-          <w:rFonts w:ascii="Consolas" w:hAnsi="Consolas" w:cs="Consolas"/>
-          <w:color w:val="808080"/>
-          <w:sz w:val="19"/>
-          <w:szCs w:val="19"/>
-          <w:highlight w:val="white"/>
-        </w:rPr>
-        <w:t>(</w:t>
-      </w:r>
-      <w:proofErr w:type="gramEnd"/>
-      <w:r>
-        <w:rPr>
-          <w:rFonts w:ascii="Consolas" w:hAnsi="Consolas" w:cs="Consolas"/>
-          <w:color w:val="000000"/>
-          <w:sz w:val="19"/>
-          <w:szCs w:val="19"/>
-          <w:highlight w:val="white"/>
-        </w:rPr>
-        <w:t>8</w:t>
-      </w:r>
-      <w:r>
-        <w:rPr>
-          <w:rFonts w:ascii="Consolas" w:hAnsi="Consolas" w:cs="Consolas"/>
-          <w:color w:val="808080"/>
-          <w:sz w:val="19"/>
-          <w:szCs w:val="19"/>
-          <w:highlight w:val="white"/>
-        </w:rPr>
-        <w:t>,</w:t>
-      </w:r>
-      <w:r>
-        <w:rPr>
-          <w:rFonts w:ascii="Consolas" w:hAnsi="Consolas" w:cs="Consolas"/>
-          <w:color w:val="000000"/>
-          <w:sz w:val="19"/>
-          <w:szCs w:val="19"/>
-          <w:highlight w:val="white"/>
-        </w:rPr>
-        <w:t>4</w:t>
-      </w:r>
-      <w:r>
-        <w:rPr>
-          <w:rFonts w:ascii="Consolas" w:hAnsi="Consolas" w:cs="Consolas"/>
-          <w:color w:val="808080"/>
-          <w:sz w:val="19"/>
-          <w:szCs w:val="19"/>
-          <w:highlight w:val="white"/>
-        </w:rPr>
-        <w:t>)</w:t>
-      </w:r>
-      <w:r>
-        <w:rPr>
-          <w:rFonts w:ascii="Consolas" w:hAnsi="Consolas" w:cs="Consolas"/>
-          <w:color w:val="000000"/>
-          <w:sz w:val="19"/>
-          <w:szCs w:val="19"/>
-          <w:highlight w:val="white"/>
-        </w:rPr>
-        <w:t xml:space="preserve"> </w:t>
-      </w:r>
-      <w:proofErr w:type="spellStart"/>
-      <w:r>
-        <w:rPr>
-          <w:rFonts w:ascii="Consolas" w:hAnsi="Consolas" w:cs="Consolas"/>
-          <w:color w:val="808080"/>
-          <w:sz w:val="19"/>
-          <w:szCs w:val="19"/>
-          <w:highlight w:val="white"/>
-        </w:rPr>
-        <w:t>Null</w:t>
-      </w:r>
-      <w:proofErr w:type="spellEnd"/>
-    </w:p>
-    <w:p>
-      <w:pPr>
-        <w:autoSpaceDE w:val="0"/>
-        <w:autoSpaceDN w:val="0"/>
-        <w:adjustRightInd w:val="0"/>
-        <w:spacing w:after="0" w:line="240" w:lineRule="auto"/>
-        <w:rPr>
-          <w:rFonts w:ascii="Consolas" w:hAnsi="Consolas" w:cs="Consolas"/>
-          <w:color w:val="000000"/>
-          <w:sz w:val="19"/>
-          <w:szCs w:val="19"/>
-          <w:highlight w:val="white"/>
-        </w:rPr>
-      </w:pPr>
-    </w:p>
-    <w:p>
-      <w:pPr>
-        <w:autoSpaceDE w:val="0"/>
-        <w:autoSpaceDN w:val="0"/>
-        <w:adjustRightInd w:val="0"/>
-        <w:spacing w:after="0" w:line="240" w:lineRule="auto"/>
-        <w:rPr>
-          <w:rFonts w:ascii="Consolas" w:hAnsi="Consolas" w:cs="Consolas"/>
-          <w:color w:val="000000"/>
-          <w:sz w:val="19"/>
-          <w:szCs w:val="19"/>
-          <w:highlight w:val="white"/>
-        </w:rPr>
-      </w:pPr>
-      <w:r>
-        <w:rPr>
-          <w:rFonts w:ascii="Consolas" w:hAnsi="Consolas" w:cs="Consolas"/>
-          <w:color w:val="000000"/>
-          <w:sz w:val="19"/>
-          <w:szCs w:val="19"/>
-          <w:highlight w:val="white"/>
-        </w:rPr>
-        <w:t xml:space="preserve">  </w:t>
-      </w:r>
-      <w:r>
-        <w:rPr>
-          <w:rFonts w:ascii="Consolas" w:hAnsi="Consolas" w:cs="Consolas"/>
-          <w:color w:val="0000FF"/>
-          <w:sz w:val="19"/>
-          <w:szCs w:val="19"/>
-          <w:highlight w:val="white"/>
-        </w:rPr>
-        <w:t>Print</w:t>
-      </w:r>
-      <w:r>
-        <w:rPr>
-          <w:rFonts w:ascii="Consolas" w:hAnsi="Consolas" w:cs="Consolas"/>
-          <w:color w:val="000000"/>
-          <w:sz w:val="19"/>
-          <w:szCs w:val="19"/>
-          <w:highlight w:val="white"/>
-        </w:rPr>
-        <w:t xml:space="preserve"> </w:t>
-      </w:r>
-      <w:r>
-        <w:rPr>
-          <w:rFonts w:ascii="Consolas" w:hAnsi="Consolas" w:cs="Consolas"/>
-          <w:color w:val="FF0000"/>
-          <w:sz w:val="19"/>
-          <w:szCs w:val="19"/>
-          <w:highlight w:val="white"/>
-        </w:rPr>
-        <w:t xml:space="preserve">'4.48. </w:t>
-      </w:r>
-      <w:proofErr w:type="spellStart"/>
-      <w:r>
-        <w:rPr>
-          <w:rFonts w:ascii="Consolas" w:hAnsi="Consolas" w:cs="Consolas"/>
-          <w:color w:val="FF0000"/>
-          <w:sz w:val="19"/>
-          <w:szCs w:val="19"/>
-          <w:highlight w:val="white"/>
-        </w:rPr>
-        <w:t>NFe_Itens.pICMSST</w:t>
-      </w:r>
-      <w:proofErr w:type="spellEnd"/>
-      <w:r>
-        <w:rPr>
-          <w:rFonts w:ascii="Consolas" w:hAnsi="Consolas" w:cs="Consolas"/>
-          <w:color w:val="FF0000"/>
-          <w:sz w:val="19"/>
-          <w:szCs w:val="19"/>
-          <w:highlight w:val="white"/>
-        </w:rPr>
-        <w:t>........... Coluna Adicionada!'</w:t>
-      </w:r>
-    </w:p>
-    <w:p>
-      <w:pPr>
-        <w:autoSpaceDE w:val="0"/>
-        <w:autoSpaceDN w:val="0"/>
-        <w:adjustRightInd w:val="0"/>
-        <w:spacing w:after="0" w:line="240" w:lineRule="auto"/>
-        <w:rPr>
-          <w:rFonts w:ascii="Consolas" w:hAnsi="Consolas" w:cs="Consolas"/>
-          <w:color w:val="000000"/>
-          <w:sz w:val="19"/>
-          <w:szCs w:val="19"/>
-          <w:highlight w:val="white"/>
-        </w:rPr>
-      </w:pPr>
-      <w:r>
-        <w:rPr>
-          <w:rFonts w:ascii="Consolas" w:hAnsi="Consolas" w:cs="Consolas"/>
-          <w:color w:val="000000"/>
-          <w:sz w:val="19"/>
-          <w:szCs w:val="19"/>
-          <w:highlight w:val="white"/>
-        </w:rPr>
-        <w:t xml:space="preserve"> </w:t>
-      </w:r>
-      <w:proofErr w:type="spellStart"/>
-      <w:r>
-        <w:rPr>
-          <w:rFonts w:ascii="Consolas" w:hAnsi="Consolas" w:cs="Consolas"/>
-          <w:color w:val="0000FF"/>
-          <w:sz w:val="19"/>
-          <w:szCs w:val="19"/>
-          <w:highlight w:val="white"/>
-        </w:rPr>
-        <w:t>end</w:t>
-      </w:r>
-      <w:proofErr w:type="spellEnd"/>
-    </w:p>
-    <w:p>
-      <w:pPr>
-        <w:autoSpaceDE w:val="0"/>
-        <w:autoSpaceDN w:val="0"/>
-        <w:adjustRightInd w:val="0"/>
-        <w:spacing w:after="0" w:line="240" w:lineRule="auto"/>
-        <w:rPr>
-          <w:rFonts w:ascii="Consolas" w:hAnsi="Consolas" w:cs="Consolas"/>
-          <w:color w:val="000000"/>
-          <w:sz w:val="19"/>
-          <w:szCs w:val="19"/>
-          <w:highlight w:val="white"/>
-        </w:rPr>
-      </w:pPr>
-      <w:r>
-        <w:rPr>
-          <w:rFonts w:ascii="Consolas" w:hAnsi="Consolas" w:cs="Consolas"/>
-          <w:color w:val="0000FF"/>
-          <w:sz w:val="19"/>
-          <w:szCs w:val="19"/>
-          <w:highlight w:val="white"/>
-        </w:rPr>
-        <w:t>GO</w:t>
-      </w:r>
-    </w:p>
-    <w:p/>
     <w:sectPr>
       <w:pgSz w:w="12240" w:h="15840"/>
       <w:pgMar w:top="1417" w:right="1701" w:bottom="1417" w:left="1701" w:header="720" w:footer="720" w:gutter="0"/>
@@ -4266,6 +3296,7 @@
     <w:lsdException w:name="HTML Sample" w:semiHidden="1" w:unhideWhenUsed="1"/>
     <w:lsdException w:name="HTML Typewriter" w:semiHidden="1" w:unhideWhenUsed="1"/>
     <w:lsdException w:name="HTML Variable" w:semiHidden="1" w:unhideWhenUsed="1"/>
+    <w:lsdException w:name="Normal Table" w:semiHidden="1" w:unhideWhenUsed="1"/>
     <w:lsdException w:name="annotation subject" w:semiHidden="1" w:unhideWhenUsed="1"/>
     <w:lsdException w:name="No List" w:semiHidden="1" w:unhideWhenUsed="1"/>
     <w:lsdException w:name="Outline List 1" w:semiHidden="1" w:unhideWhenUsed="1"/>
@@ -4312,8 +3343,10 @@
     <w:lsdException w:name="Table Subtle 2" w:semiHidden="1" w:unhideWhenUsed="1"/>
     <w:lsdException w:name="Table Web 1" w:semiHidden="1" w:unhideWhenUsed="1"/>
     <w:lsdException w:name="Table Web 2" w:semiHidden="1" w:unhideWhenUsed="1"/>
+    <w:lsdException w:name="Table Web 3" w:semiHidden="1" w:unhideWhenUsed="1"/>
     <w:lsdException w:name="Balloon Text" w:semiHidden="1" w:unhideWhenUsed="1"/>
     <w:lsdException w:name="Table Grid" w:uiPriority="39"/>
+    <w:lsdException w:name="Table Theme" w:semiHidden="1" w:unhideWhenUsed="1"/>
     <w:lsdException w:name="Placeholder Text" w:semiHidden="1"/>
     <w:lsdException w:name="No Spacing" w:uiPriority="1" w:qFormat="1"/>
     <w:lsdException w:name="Light Shading" w:uiPriority="60"/>

</xml_diff>